<commit_message>
Añadida guia de uso
</commit_message>
<xml_diff>
--- a/MotaSensoraV01.docx
+++ b/MotaSensoraV01.docx
@@ -142,7 +142,13 @@
         <w:t>Muestreo</w:t>
       </w:r>
       <w:r>
-        <w:t xml:space="preserve"> 20Hz</w:t>
+        <w:t xml:space="preserve"> </w:t>
+      </w:r>
+      <w:r>
+        <w:t>~</w:t>
+      </w:r>
+      <w:r>
+        <w:t>20Hz</w:t>
       </w:r>
     </w:p>
     <w:p>

</xml_diff>